<commit_message>
Address copyedit queries in Appendix C
</commit_message>
<xml_diff>
--- a/nostarch/docx/appendix_c.docx
+++ b/nostarch/docx/appendix_c.docx
@@ -115,6 +115,7 @@
         <w:pStyle w:val="ListBullet"/>
       </w:pPr>
       <w:r>
+        <w:lastRenderedPageBreak/>
         <w:t>What implementing the trait signifies about the type</w:t>
       </w:r>
     </w:p>
@@ -123,7 +124,6 @@
         <w:pStyle w:val="ListBullet"/>
       </w:pPr>
       <w:r>
-        <w:lastRenderedPageBreak/>
         <w:t>The conditions in which you’re allowed or not allowed to implement the trait</w:t>
       </w:r>
     </w:p>
@@ -278,7 +278,16 @@
         </w:rPr>
         <w:t>“</w:t>
       </w:r>
-      <w:commentRangeStart w:id="3"/>
+      <w:ins w:id="3" w:author="Carol Nichols" w:date="2025-10-13T17:20:00Z" w16du:dateUtc="2025-10-13T21:20:00Z">
+        <w:r>
+          <w:rPr>
+            <w:rStyle w:val="Xref"/>
+          </w:rPr>
+          <w:t xml:space="preserve">Custom derive </w:t>
+        </w:r>
+      </w:ins>
+      <w:commentRangeStart w:id="4"/>
+      <w:commentRangeStart w:id="5"/>
       <w:r>
         <w:rPr>
           <w:rStyle w:val="Xref"/>
@@ -288,7 +297,7 @@
       <w:r>
         <w:rPr>
           <w:rStyle w:val="Xref"/>
-          <w:rPrChange w:id="4" w:author="Audrey Doyle" w:date="2025-09-19T08:59:00Z" w16du:dateUtc="2025-09-19T12:59:00Z">
+          <w:rPrChange w:id="6" w:author="Audrey Doyle" w:date="2025-09-19T08:59:00Z" w16du:dateUtc="2025-09-19T12:59:00Z">
             <w:rPr/>
           </w:rPrChange>
         </w:rPr>
@@ -315,7 +324,7 @@
       <w:r>
         <w:t>.</w:t>
       </w:r>
-      <w:commentRangeEnd w:id="3"/>
+      <w:commentRangeEnd w:id="4"/>
       <w:r>
         <w:rPr>
           <w:rStyle w:val="CommentReference"/>
@@ -323,7 +332,17 @@
           <w:color w:val="auto"/>
           <w:lang w:val="en-CA"/>
         </w:rPr>
-        <w:commentReference w:id="3"/>
+        <w:commentReference w:id="4"/>
+      </w:r>
+      <w:commentRangeEnd w:id="5"/>
+      <w:r>
+        <w:rPr>
+          <w:rStyle w:val="CommentReference"/>
+          <w:rFonts w:ascii="Times New Roman" w:hAnsi="Times New Roman" w:cs="Times New Roman"/>
+          <w:color w:val="auto"/>
+          <w:lang w:val="en-CA"/>
+        </w:rPr>
+        <w:commentReference w:id="5"/>
       </w:r>
     </w:p>
     <w:p>
@@ -423,7 +442,7 @@
       <w:r>
         <w:t xml:space="preserve">the equality assertion fails so </w:t>
       </w:r>
-      <w:ins w:id="5" w:author="Audrey Doyle" w:date="2025-09-19T09:02:00Z" w16du:dateUtc="2025-09-19T13:02:00Z">
+      <w:ins w:id="7" w:author="Audrey Doyle" w:date="2025-09-19T09:02:00Z" w16du:dateUtc="2025-09-19T13:02:00Z">
         <w:r>
           <w:t xml:space="preserve">that </w:t>
         </w:r>
@@ -637,12 +656,12 @@
       <w:r>
         <w:t xml:space="preserve">. One example of this is floating-point number types: </w:t>
       </w:r>
-      <w:del w:id="6" w:author="Audrey Doyle" w:date="2025-09-19T09:02:00Z" w16du:dateUtc="2025-09-19T13:02:00Z">
+      <w:del w:id="8" w:author="Audrey Doyle" w:date="2025-09-19T09:02:00Z" w16du:dateUtc="2025-09-19T13:02:00Z">
         <w:r>
           <w:delText xml:space="preserve">the </w:delText>
         </w:r>
       </w:del>
-      <w:ins w:id="7" w:author="Audrey Doyle" w:date="2025-09-19T09:02:00Z" w16du:dateUtc="2025-09-19T13:02:00Z">
+      <w:ins w:id="9" w:author="Audrey Doyle" w:date="2025-09-19T09:02:00Z" w16du:dateUtc="2025-09-19T13:02:00Z">
         <w:r>
           <w:t>T</w:t>
         </w:r>
@@ -899,6 +918,7 @@
         <w:pStyle w:val="Body"/>
       </w:pPr>
       <w:r>
+        <w:lastRenderedPageBreak/>
         <w:t xml:space="preserve">When derived on structs, </w:t>
       </w:r>
       <w:r>
@@ -908,11 +928,7 @@
         <w:t>PartialOrd</w:t>
       </w:r>
       <w:r>
-        <w:t xml:space="preserve"> compares two instances by comparing the value in each field in the order in which the fields </w:t>
-      </w:r>
-      <w:r>
-        <w:lastRenderedPageBreak/>
-        <w:t>appear in the struct definition. When derived on enums, variants of the enum declared earlier in the enum definition are considered less than the variants listed later.</w:t>
+        <w:t xml:space="preserve"> compares two instances by comparing the value in each field in the order in which the fields appear in the struct definition. When derived on enums, variants of the enum declared earlier in the enum definition are considered less than the variants listed later.</w:t>
       </w:r>
     </w:p>
     <w:p>
@@ -1156,7 +1172,7 @@
       <w:r>
         <w:rPr>
           <w:rStyle w:val="Xref"/>
-          <w:rPrChange w:id="8" w:author="Audrey Doyle" w:date="2025-09-19T09:04:00Z" w16du:dateUtc="2025-09-19T13:04:00Z">
+          <w:rPrChange w:id="10" w:author="Audrey Doyle" w:date="2025-09-19T09:04:00Z" w16du:dateUtc="2025-09-19T13:04:00Z">
             <w:rPr/>
           </w:rPrChange>
         </w:rPr>
@@ -1171,7 +1187,7 @@
       <w:r>
         <w:rPr>
           <w:rStyle w:val="Literal"/>
-          <w:rPrChange w:id="9" w:author="Audrey Doyle" w:date="2025-09-19T09:05:00Z" w16du:dateUtc="2025-09-19T13:05:00Z">
+          <w:rPrChange w:id="11" w:author="Audrey Doyle" w:date="2025-09-19T09:05:00Z" w16du:dateUtc="2025-09-19T13:05:00Z">
             <w:rPr>
               <w:rStyle w:val="Xref"/>
             </w:rPr>
@@ -1182,7 +1198,7 @@
       <w:r>
         <w:rPr>
           <w:rStyle w:val="Xref"/>
-          <w:rPrChange w:id="10" w:author="Audrey Doyle" w:date="2025-09-19T09:04:00Z" w16du:dateUtc="2025-09-19T13:04:00Z">
+          <w:rPrChange w:id="12" w:author="Audrey Doyle" w:date="2025-09-19T09:04:00Z" w16du:dateUtc="2025-09-19T13:04:00Z">
             <w:rPr/>
           </w:rPrChange>
         </w:rPr>
@@ -1194,7 +1210,7 @@
         </w:rPr>
         <w:t>page</w:t>
       </w:r>
-      <w:ins w:id="11" w:author="Audrey Doyle" w:date="2025-09-19T09:04:00Z" w16du:dateUtc="2025-09-19T13:04:00Z">
+      <w:ins w:id="13" w:author="Audrey Doyle" w:date="2025-09-19T09:04:00Z" w16du:dateUtc="2025-09-19T13:04:00Z">
         <w:r>
           <w:rPr>
             <w:rStyle w:val="Xref"/>
@@ -1202,7 +1218,7 @@
           <w:t> </w:t>
         </w:r>
       </w:ins>
-      <w:del w:id="12" w:author="Audrey Doyle" w:date="2025-09-19T09:04:00Z" w16du:dateUtc="2025-09-19T13:04:00Z">
+      <w:del w:id="14" w:author="Audrey Doyle" w:date="2025-09-19T09:04:00Z" w16du:dateUtc="2025-09-19T13:04:00Z">
         <w:r>
           <w:rPr>
             <w:rStyle w:val="Xref"/>
@@ -1346,7 +1362,7 @@
       <w:r>
         <w:t>on each item. Thus</w:t>
       </w:r>
-      <w:ins w:id="13" w:author="Audrey Doyle" w:date="2025-09-19T09:05:00Z" w16du:dateUtc="2025-09-19T13:05:00Z">
+      <w:ins w:id="15" w:author="Audrey Doyle" w:date="2025-09-19T09:05:00Z" w16du:dateUtc="2025-09-19T13:05:00Z">
         <w:r>
           <w:t>,</w:t>
         </w:r>
@@ -1369,6 +1385,7 @@
         <w:pStyle w:val="Body"/>
       </w:pPr>
       <w:r>
+        <w:lastRenderedPageBreak/>
         <w:fldChar w:fldCharType="begin"/>
       </w:r>
       <w:r>
@@ -1398,7 +1415,7 @@
       <w:r>
         <w:rPr>
           <w:rStyle w:val="Xref"/>
-          <w:rPrChange w:id="14" w:author="Audrey Doyle" w:date="2025-09-19T09:05:00Z" w16du:dateUtc="2025-09-19T13:05:00Z">
+          <w:rPrChange w:id="16" w:author="Audrey Doyle" w:date="2025-09-19T09:05:00Z" w16du:dateUtc="2025-09-19T13:05:00Z">
             <w:rPr/>
           </w:rPrChange>
         </w:rPr>
@@ -1413,7 +1430,7 @@
       <w:r>
         <w:rPr>
           <w:rStyle w:val="Literal"/>
-          <w:rPrChange w:id="15" w:author="Audrey Doyle" w:date="2025-09-19T09:06:00Z" w16du:dateUtc="2025-09-19T13:06:00Z">
+          <w:rPrChange w:id="17" w:author="Audrey Doyle" w:date="2025-09-19T09:06:00Z" w16du:dateUtc="2025-09-19T13:06:00Z">
             <w:rPr>
               <w:rStyle w:val="Xref"/>
             </w:rPr>
@@ -1424,7 +1441,7 @@
       <w:r>
         <w:rPr>
           <w:rStyle w:val="Xref"/>
-          <w:rPrChange w:id="16" w:author="Audrey Doyle" w:date="2025-09-19T09:05:00Z" w16du:dateUtc="2025-09-19T13:05:00Z">
+          <w:rPrChange w:id="18" w:author="Audrey Doyle" w:date="2025-09-19T09:05:00Z" w16du:dateUtc="2025-09-19T13:05:00Z">
             <w:rPr/>
           </w:rPrChange>
         </w:rPr>
@@ -1475,7 +1492,6 @@
         <w:pStyle w:val="Body"/>
       </w:pPr>
       <w:r>
-        <w:lastRenderedPageBreak/>
         <w:t xml:space="preserve">The </w:t>
       </w:r>
       <w:r>
@@ -1822,7 +1838,11 @@
         <w:t>default</w:t>
       </w:r>
       <w:r>
-        <w:t xml:space="preserve"> function on each part of the type, meaning all fields or values in the type must also implement </w:t>
+        <w:t xml:space="preserve"> function on each part of the type, meaning all fields or </w:t>
+      </w:r>
+      <w:r>
+        <w:lastRenderedPageBreak/>
+        <w:t xml:space="preserve">values in the type must also implement </w:t>
       </w:r>
       <w:r>
         <w:rPr>
@@ -1865,7 +1885,7 @@
       <w:r>
         <w:rPr>
           <w:rStyle w:val="Xref"/>
-          <w:rPrChange w:id="17" w:author="Audrey Doyle" w:date="2025-09-19T09:07:00Z" w16du:dateUtc="2025-09-19T13:07:00Z">
+          <w:rPrChange w:id="19" w:author="Audrey Doyle" w:date="2025-09-19T09:07:00Z" w16du:dateUtc="2025-09-19T13:07:00Z">
             <w:rPr/>
           </w:rPrChange>
         </w:rPr>
@@ -1880,7 +1900,7 @@
       <w:r>
         <w:rPr>
           <w:rStyle w:val="Xref"/>
-          <w:rPrChange w:id="18" w:author="Audrey Doyle" w:date="2025-09-19T09:07:00Z" w16du:dateUtc="2025-09-19T13:07:00Z">
+          <w:rPrChange w:id="20" w:author="Audrey Doyle" w:date="2025-09-19T09:07:00Z" w16du:dateUtc="2025-09-19T13:07:00Z">
             <w:rPr/>
           </w:rPrChange>
         </w:rPr>
@@ -1908,11 +1928,7 @@
         <w:t xml:space="preserve">. </w:t>
       </w:r>
       <w:r>
-        <w:t xml:space="preserve">You can </w:t>
-      </w:r>
-      <w:r>
-        <w:lastRenderedPageBreak/>
-        <w:t xml:space="preserve">customize a few fields of a struct and then set and use a default value for the rest of the fields by using </w:t>
+        <w:t xml:space="preserve">You can customize a few fields of a struct and then set and use a default value for the rest of the fields by using </w:t>
       </w:r>
       <w:r>
         <w:rPr>
@@ -2028,7 +2044,7 @@
 
 <file path=word/comments.xml><?xml version="1.0" encoding="utf-8"?>
 <w:comments xmlns:wpc="http://schemas.microsoft.com/office/word/2010/wordprocessingCanvas" xmlns:cx="http://schemas.microsoft.com/office/drawing/2014/chartex" xmlns:cx1="http://schemas.microsoft.com/office/drawing/2015/9/8/chartex" xmlns:cx2="http://schemas.microsoft.com/office/drawing/2015/10/21/chartex" xmlns:cx3="http://schemas.microsoft.com/office/drawing/2016/5/9/chartex" xmlns:cx4="http://schemas.microsoft.com/office/drawing/2016/5/10/chartex" xmlns:cx5="http://schemas.microsoft.com/office/drawing/2016/5/11/chartex" xmlns:cx6="http://schemas.microsoft.com/office/drawing/2016/5/12/chartex" xmlns:cx7="http://schemas.microsoft.com/office/drawing/2016/5/13/chartex" xmlns:cx8="http://schemas.microsoft.com/office/drawing/2016/5/14/chartex" xmlns:mc="http://schemas.openxmlformats.org/markup-compatibility/2006" xmlns:aink="http://schemas.microsoft.com/office/drawing/2016/ink" xmlns:am3d="http://schemas.microsoft.com/office/drawing/2017/model3d" xmlns:o="urn:schemas-microsoft-com:office:office" xmlns:oel="http://schemas.microsoft.com/office/2019/extlst" xmlns:r="http://schemas.openxmlformats.org/officeDocument/2006/relationships" xmlns:m="http://schemas.openxmlformats.org/officeDocument/2006/math" xmlns:v="urn:schemas-microsoft-com:vml" xmlns:wp14="http://schemas.microsoft.com/office/word/2010/wordprocessingDrawing" xmlns:wp="http://schemas.openxmlformats.org/drawingml/2006/wordprocessingDrawing" xmlns:w10="urn:schemas-microsoft-com:office:word" xmlns:w="http://schemas.openxmlformats.org/wordprocessingml/2006/main" xmlns:w14="http://schemas.microsoft.com/office/word/2010/wordml" xmlns:w15="http://schemas.microsoft.com/office/word/2012/wordml" xmlns:w16cex="http://schemas.microsoft.com/office/word/2018/wordml/cex" xmlns:w16cid="http://schemas.microsoft.com/office/word/2016/wordml/cid" xmlns:w16="http://schemas.microsoft.com/office/word/2018/wordml" xmlns:w16du="http://schemas.microsoft.com/office/word/2023/wordml/word16du" xmlns:w16sdtdh="http://schemas.microsoft.com/office/word/2020/wordml/sdtdatahash" xmlns:w16sdtfl="http://schemas.microsoft.com/office/word/2024/wordml/sdtformatlock" xmlns:w16se="http://schemas.microsoft.com/office/word/2015/wordml/symex" xmlns:wpg="http://schemas.microsoft.com/office/word/2010/wordprocessingGroup" xmlns:wpi="http://schemas.microsoft.com/office/word/2010/wordprocessingInk" xmlns:wne="http://schemas.microsoft.com/office/word/2006/wordml" xmlns:wps="http://schemas.microsoft.com/office/word/2010/wordprocessingShape" mc:Ignorable="w14 w15 w16se w16cid w16 w16cex w16sdtdh w16sdtfl w16du wp14">
-  <w:comment w:id="3" w:author="Audrey Doyle" w:date="2025-09-19T09:01:00Z" w:initials="AD">
+  <w:comment w:id="4" w:author="Audrey Doyle" w:date="2025-09-19T09:01:00Z" w:initials="AD">
     <w:p>
       <w:pPr>
         <w:pStyle w:val="CommentText"/>
@@ -2041,6 +2057,23 @@
       </w:r>
       <w:r>
         <w:t>AU: please confirm that there is still a section with this title somewhere in the book.</w:t>
+      </w:r>
+    </w:p>
+  </w:comment>
+  <w:comment w:id="5" w:author="Carol Nichols" w:date="2025-10-13T17:20:00Z" w:initials="CN">
+    <w:p>
+      <w:r>
+        <w:rPr>
+          <w:rStyle w:val="CommentReference"/>
+        </w:rPr>
+        <w:annotationRef/>
+      </w:r>
+      <w:r>
+        <w:rPr>
+          <w:sz w:val="20"/>
+          <w:szCs w:val="20"/>
+        </w:rPr>
+        <w:t>Yes, there is a section titled "Macros" in Chapter 20, however I think this crossref is more appropriate to refer to the "Custom derive Macros" subsection of the "Macros" section in Chapter 20, so I've updated.</w:t>
       </w:r>
     </w:p>
   </w:comment>
@@ -2050,18 +2083,21 @@
 <file path=word/commentsExtended.xml><?xml version="1.0" encoding="utf-8"?>
 <w15:commentsEx xmlns:wpc="http://schemas.microsoft.com/office/word/2010/wordprocessingCanvas" xmlns:cx="http://schemas.microsoft.com/office/drawing/2014/chartex" xmlns:cx1="http://schemas.microsoft.com/office/drawing/2015/9/8/chartex" xmlns:cx2="http://schemas.microsoft.com/office/drawing/2015/10/21/chartex" xmlns:cx3="http://schemas.microsoft.com/office/drawing/2016/5/9/chartex" xmlns:cx4="http://schemas.microsoft.com/office/drawing/2016/5/10/chartex" xmlns:cx5="http://schemas.microsoft.com/office/drawing/2016/5/11/chartex" xmlns:cx6="http://schemas.microsoft.com/office/drawing/2016/5/12/chartex" xmlns:cx7="http://schemas.microsoft.com/office/drawing/2016/5/13/chartex" xmlns:cx8="http://schemas.microsoft.com/office/drawing/2016/5/14/chartex" xmlns:mc="http://schemas.openxmlformats.org/markup-compatibility/2006" xmlns:aink="http://schemas.microsoft.com/office/drawing/2016/ink" xmlns:am3d="http://schemas.microsoft.com/office/drawing/2017/model3d" xmlns:o="urn:schemas-microsoft-com:office:office" xmlns:oel="http://schemas.microsoft.com/office/2019/extlst" xmlns:r="http://schemas.openxmlformats.org/officeDocument/2006/relationships" xmlns:m="http://schemas.openxmlformats.org/officeDocument/2006/math" xmlns:v="urn:schemas-microsoft-com:vml" xmlns:wp14="http://schemas.microsoft.com/office/word/2010/wordprocessingDrawing" xmlns:wp="http://schemas.openxmlformats.org/drawingml/2006/wordprocessingDrawing" xmlns:w10="urn:schemas-microsoft-com:office:word" xmlns:w="http://schemas.openxmlformats.org/wordprocessingml/2006/main" xmlns:w14="http://schemas.microsoft.com/office/word/2010/wordml" xmlns:w15="http://schemas.microsoft.com/office/word/2012/wordml" xmlns:w16cex="http://schemas.microsoft.com/office/word/2018/wordml/cex" xmlns:w16cid="http://schemas.microsoft.com/office/word/2016/wordml/cid" xmlns:w16="http://schemas.microsoft.com/office/word/2018/wordml" xmlns:w16du="http://schemas.microsoft.com/office/word/2023/wordml/word16du" xmlns:w16sdtdh="http://schemas.microsoft.com/office/word/2020/wordml/sdtdatahash" xmlns:w16sdtfl="http://schemas.microsoft.com/office/word/2024/wordml/sdtformatlock" xmlns:w16se="http://schemas.microsoft.com/office/word/2015/wordml/symex" xmlns:wpg="http://schemas.microsoft.com/office/word/2010/wordprocessingGroup" xmlns:wpi="http://schemas.microsoft.com/office/word/2010/wordprocessingInk" xmlns:wne="http://schemas.microsoft.com/office/word/2006/wordml" xmlns:wps="http://schemas.microsoft.com/office/word/2010/wordprocessingShape" mc:Ignorable="w14 w15 w16se w16cid w16 w16cex w16sdtdh w16sdtfl w16du wp14">
   <w15:commentEx w15:paraId="6C503CFF" w15:done="0"/>
+  <w15:commentEx w15:paraId="110E7241" w15:paraIdParent="6C503CFF" w15:done="0"/>
 </w15:commentsEx>
 </file>
 
 <file path=word/commentsExtensible.xml><?xml version="1.0" encoding="utf-8"?>
 <w16cex:commentsExtensible xmlns:wpc="http://schemas.microsoft.com/office/word/2010/wordprocessingCanvas" xmlns:cx="http://schemas.microsoft.com/office/drawing/2014/chartex" xmlns:cx1="http://schemas.microsoft.com/office/drawing/2015/9/8/chartex" xmlns:cx2="http://schemas.microsoft.com/office/drawing/2015/10/21/chartex" xmlns:cx3="http://schemas.microsoft.com/office/drawing/2016/5/9/chartex" xmlns:cx4="http://schemas.microsoft.com/office/drawing/2016/5/10/chartex" xmlns:cx5="http://schemas.microsoft.com/office/drawing/2016/5/11/chartex" xmlns:cx6="http://schemas.microsoft.com/office/drawing/2016/5/12/chartex" xmlns:cx7="http://schemas.microsoft.com/office/drawing/2016/5/13/chartex" xmlns:cx8="http://schemas.microsoft.com/office/drawing/2016/5/14/chartex" xmlns:cr="http://schemas.microsoft.com/office/comments/2020/reactions" xmlns:mc="http://schemas.openxmlformats.org/markup-compatibility/2006" xmlns:aink="http://schemas.microsoft.com/office/drawing/2016/ink" xmlns:am3d="http://schemas.microsoft.com/office/drawing/2017/model3d" xmlns:o="urn:schemas-microsoft-com:office:office" xmlns:oel="http://schemas.microsoft.com/office/2019/extlst" xmlns:r="http://schemas.openxmlformats.org/officeDocument/2006/relationships" xmlns:m="http://schemas.openxmlformats.org/officeDocument/2006/math" xmlns:v="urn:schemas-microsoft-com:vml" xmlns:wp14="http://schemas.microsoft.com/office/word/2010/wordprocessingDrawing" xmlns:wp="http://schemas.openxmlformats.org/drawingml/2006/wordprocessingDrawing" xmlns:w10="urn:schemas-microsoft-com:office:word" xmlns:w="http://schemas.openxmlformats.org/wordprocessingml/2006/main" xmlns:w14="http://schemas.microsoft.com/office/word/2010/wordml" xmlns:w15="http://schemas.microsoft.com/office/word/2012/wordml" xmlns:w16cex="http://schemas.microsoft.com/office/word/2018/wordml/cex" xmlns:w16cid="http://schemas.microsoft.com/office/word/2016/wordml/cid" xmlns:w16="http://schemas.microsoft.com/office/word/2018/wordml" xmlns:w16du="http://schemas.microsoft.com/office/word/2023/wordml/word16du" xmlns:w16sdtdh="http://schemas.microsoft.com/office/word/2020/wordml/sdtdatahash" xmlns:w16sdtfl="http://schemas.microsoft.com/office/word/2024/wordml/sdtformatlock" xmlns:w16se="http://schemas.microsoft.com/office/word/2015/wordml/symex" xmlns:wpg="http://schemas.microsoft.com/office/word/2010/wordprocessingGroup" xmlns:wpi="http://schemas.microsoft.com/office/word/2010/wordprocessingInk" xmlns:wne="http://schemas.microsoft.com/office/word/2006/wordml" xmlns:wps="http://schemas.microsoft.com/office/word/2010/wordprocessingShape" mc:Ignorable="w14 w15 w16se w16cid w16 w16cex w16sdtdh w16sdtfl cr w16du wp14">
   <w16cex:commentExtensible w16cex:durableId="5B8FA0C0" w16cex:dateUtc="2025-09-19T13:01:00Z"/>
+  <w16cex:commentExtensible w16cex:durableId="55EF9B09" w16cex:dateUtc="2025-10-13T21:20:00Z"/>
 </w16cex:commentsExtensible>
 </file>
 
 <file path=word/commentsIds.xml><?xml version="1.0" encoding="utf-8"?>
 <w16cid:commentsIds xmlns:wpc="http://schemas.microsoft.com/office/word/2010/wordprocessingCanvas" xmlns:cx="http://schemas.microsoft.com/office/drawing/2014/chartex" xmlns:cx1="http://schemas.microsoft.com/office/drawing/2015/9/8/chartex" xmlns:cx2="http://schemas.microsoft.com/office/drawing/2015/10/21/chartex" xmlns:cx3="http://schemas.microsoft.com/office/drawing/2016/5/9/chartex" xmlns:cx4="http://schemas.microsoft.com/office/drawing/2016/5/10/chartex" xmlns:cx5="http://schemas.microsoft.com/office/drawing/2016/5/11/chartex" xmlns:cx6="http://schemas.microsoft.com/office/drawing/2016/5/12/chartex" xmlns:cx7="http://schemas.microsoft.com/office/drawing/2016/5/13/chartex" xmlns:cx8="http://schemas.microsoft.com/office/drawing/2016/5/14/chartex" xmlns:mc="http://schemas.openxmlformats.org/markup-compatibility/2006" xmlns:aink="http://schemas.microsoft.com/office/drawing/2016/ink" xmlns:am3d="http://schemas.microsoft.com/office/drawing/2017/model3d" xmlns:o="urn:schemas-microsoft-com:office:office" xmlns:oel="http://schemas.microsoft.com/office/2019/extlst" xmlns:r="http://schemas.openxmlformats.org/officeDocument/2006/relationships" xmlns:m="http://schemas.openxmlformats.org/officeDocument/2006/math" xmlns:v="urn:schemas-microsoft-com:vml" xmlns:wp14="http://schemas.microsoft.com/office/word/2010/wordprocessingDrawing" xmlns:wp="http://schemas.openxmlformats.org/drawingml/2006/wordprocessingDrawing" xmlns:w10="urn:schemas-microsoft-com:office:word" xmlns:w="http://schemas.openxmlformats.org/wordprocessingml/2006/main" xmlns:w14="http://schemas.microsoft.com/office/word/2010/wordml" xmlns:w15="http://schemas.microsoft.com/office/word/2012/wordml" xmlns:w16cex="http://schemas.microsoft.com/office/word/2018/wordml/cex" xmlns:w16cid="http://schemas.microsoft.com/office/word/2016/wordml/cid" xmlns:w16="http://schemas.microsoft.com/office/word/2018/wordml" xmlns:w16du="http://schemas.microsoft.com/office/word/2023/wordml/word16du" xmlns:w16sdtdh="http://schemas.microsoft.com/office/word/2020/wordml/sdtdatahash" xmlns:w16sdtfl="http://schemas.microsoft.com/office/word/2024/wordml/sdtformatlock" xmlns:w16se="http://schemas.microsoft.com/office/word/2015/wordml/symex" xmlns:wpg="http://schemas.microsoft.com/office/word/2010/wordprocessingGroup" xmlns:wpi="http://schemas.microsoft.com/office/word/2010/wordprocessingInk" xmlns:wne="http://schemas.microsoft.com/office/word/2006/wordml" xmlns:wps="http://schemas.microsoft.com/office/word/2010/wordprocessingShape" mc:Ignorable="w14 w15 w16se w16cid w16 w16cex w16sdtdh w16sdtfl w16du wp14">
   <w16cid:commentId w16cid:paraId="6C503CFF" w16cid:durableId="5B8FA0C0"/>
+  <w16cid:commentId w16cid:paraId="110E7241" w16cid:durableId="55EF9B09"/>
 </w16cid:commentsIds>
 </file>
 
@@ -5215,6 +5251,9 @@
 <w15:people xmlns:wpc="http://schemas.microsoft.com/office/word/2010/wordprocessingCanvas" xmlns:cx="http://schemas.microsoft.com/office/drawing/2014/chartex" xmlns:cx1="http://schemas.microsoft.com/office/drawing/2015/9/8/chartex" xmlns:cx2="http://schemas.microsoft.com/office/drawing/2015/10/21/chartex" xmlns:cx3="http://schemas.microsoft.com/office/drawing/2016/5/9/chartex" xmlns:cx4="http://schemas.microsoft.com/office/drawing/2016/5/10/chartex" xmlns:cx5="http://schemas.microsoft.com/office/drawing/2016/5/11/chartex" xmlns:cx6="http://schemas.microsoft.com/office/drawing/2016/5/12/chartex" xmlns:cx7="http://schemas.microsoft.com/office/drawing/2016/5/13/chartex" xmlns:cx8="http://schemas.microsoft.com/office/drawing/2016/5/14/chartex" xmlns:mc="http://schemas.openxmlformats.org/markup-compatibility/2006" xmlns:aink="http://schemas.microsoft.com/office/drawing/2016/ink" xmlns:am3d="http://schemas.microsoft.com/office/drawing/2017/model3d" xmlns:o="urn:schemas-microsoft-com:office:office" xmlns:oel="http://schemas.microsoft.com/office/2019/extlst" xmlns:r="http://schemas.openxmlformats.org/officeDocument/2006/relationships" xmlns:m="http://schemas.openxmlformats.org/officeDocument/2006/math" xmlns:v="urn:schemas-microsoft-com:vml" xmlns:wp14="http://schemas.microsoft.com/office/word/2010/wordprocessingDrawing" xmlns:wp="http://schemas.openxmlformats.org/drawingml/2006/wordprocessingDrawing" xmlns:w10="urn:schemas-microsoft-com:office:word" xmlns:w="http://schemas.openxmlformats.org/wordprocessingml/2006/main" xmlns:w14="http://schemas.microsoft.com/office/word/2010/wordml" xmlns:w15="http://schemas.microsoft.com/office/word/2012/wordml" xmlns:w16cex="http://schemas.microsoft.com/office/word/2018/wordml/cex" xmlns:w16cid="http://schemas.microsoft.com/office/word/2016/wordml/cid" xmlns:w16="http://schemas.microsoft.com/office/word/2018/wordml" xmlns:w16du="http://schemas.microsoft.com/office/word/2023/wordml/word16du" xmlns:w16sdtdh="http://schemas.microsoft.com/office/word/2020/wordml/sdtdatahash" xmlns:w16sdtfl="http://schemas.microsoft.com/office/word/2024/wordml/sdtformatlock" xmlns:w16se="http://schemas.microsoft.com/office/word/2015/wordml/symex" xmlns:wpg="http://schemas.microsoft.com/office/word/2010/wordprocessingGroup" xmlns:wpi="http://schemas.microsoft.com/office/word/2010/wordprocessingInk" xmlns:wne="http://schemas.microsoft.com/office/word/2006/wordml" xmlns:wps="http://schemas.microsoft.com/office/word/2010/wordprocessingShape" mc:Ignorable="w14 w15 w16se w16cid w16 w16cex w16sdtdh w16sdtfl w16du wp14">
   <w15:person w15:author="Audrey Doyle">
     <w15:presenceInfo w15:providerId="None" w15:userId="Audrey Doyle"/>
+  </w15:person>
+  <w15:person w15:author="Carol Nichols">
+    <w15:presenceInfo w15:providerId="None" w15:userId="Carol Nichols"/>
   </w15:person>
 </w15:people>
 </file>

</xml_diff>

<commit_message>
Backport copyedit changes to Appendix C
</commit_message>
<xml_diff>
--- a/nostarch/docx/appendix_c.docx
+++ b/nostarch/docx/appendix_c.docx
@@ -25,8 +25,13 @@
       <w:r>
         <w:fldChar w:fldCharType="begin"/>
       </w:r>
-      <w:r>
-        <w:instrText>xe "derive annotation"</w:instrText>
+      <w:proofErr w:type="spellStart"/>
+      <w:r>
+        <w:instrText>xe</w:instrText>
+      </w:r>
+      <w:proofErr w:type="spellEnd"/>
+      <w:r>
+        <w:instrText xml:space="preserve"> "derive annotation"</w:instrText>
       </w:r>
       <w:r>
         <w:fldChar w:fldCharType="end"/>
@@ -47,7 +52,15 @@
         <w:t xml:space="preserve"> attribute, which you can </w:t>
       </w:r>
       <w:r>
-        <w:t xml:space="preserve">apply to a struct or enum definition. The </w:t>
+        <w:t xml:space="preserve">apply to a struct or </w:t>
+      </w:r>
+      <w:proofErr w:type="spellStart"/>
+      <w:r>
+        <w:t>enum</w:t>
+      </w:r>
+      <w:proofErr w:type="spellEnd"/>
+      <w:r>
+        <w:t xml:space="preserve"> definition. The </w:t>
       </w:r>
       <w:r>
         <w:rPr>
@@ -185,11 +198,19 @@
         </w:rPr>
         <w:fldChar w:fldCharType="begin"/>
       </w:r>
+      <w:proofErr w:type="spellStart"/>
       <w:r>
         <w:rPr>
           <w:spacing w:val="3"/>
         </w:rPr>
-        <w:instrText>xe "Display trait"</w:instrText>
+        <w:instrText>xe</w:instrText>
+      </w:r>
+      <w:proofErr w:type="spellEnd"/>
+      <w:r>
+        <w:rPr>
+          <w:spacing w:val="3"/>
+        </w:rPr>
+        <w:instrText xml:space="preserve"> "Display trait"</w:instrText>
       </w:r>
       <w:r>
         <w:rPr>
@@ -352,8 +373,13 @@
       <w:r>
         <w:fldChar w:fldCharType="begin"/>
       </w:r>
-      <w:r>
-        <w:instrText>xe "Debug trait"</w:instrText>
+      <w:proofErr w:type="spellStart"/>
+      <w:r>
+        <w:instrText>xe</w:instrText>
+      </w:r>
+      <w:proofErr w:type="spellEnd"/>
+      <w:r>
+        <w:instrText xml:space="preserve"> "Debug trait"</w:instrText>
       </w:r>
       <w:r>
         <w:fldChar w:fldCharType="end"/>
@@ -430,11 +456,19 @@
       <w:r>
         <w:t xml:space="preserve"> trait is required, for example, in the use of the </w:t>
       </w:r>
-      <w:r>
-        <w:rPr>
-          <w:rStyle w:val="Literal"/>
-        </w:rPr>
-        <w:t>assert_eq!</w:t>
+      <w:proofErr w:type="spellStart"/>
+      <w:r>
+        <w:rPr>
+          <w:rStyle w:val="Literal"/>
+        </w:rPr>
+        <w:t>assert_eq</w:t>
+      </w:r>
+      <w:proofErr w:type="spellEnd"/>
+      <w:r>
+        <w:rPr>
+          <w:rStyle w:val="Literal"/>
+        </w:rPr>
+        <w:t>!</w:t>
       </w:r>
       <w:r>
         <w:t xml:space="preserve"> macro. This macro prints the values of instances given as arguments if </w:t>
@@ -462,8 +496,13 @@
         <w:lastRenderedPageBreak/>
         <w:fldChar w:fldCharType="begin"/>
       </w:r>
-      <w:r>
-        <w:instrText>xe "Eq trait"</w:instrText>
+      <w:proofErr w:type="spellStart"/>
+      <w:r>
+        <w:instrText>xe</w:instrText>
+      </w:r>
+      <w:proofErr w:type="spellEnd"/>
+      <w:r>
+        <w:instrText xml:space="preserve"> "Eq trait"</w:instrText>
       </w:r>
       <w:r>
         <w:fldChar w:fldCharType="end"/>
@@ -471,14 +510,32 @@
       <w:r>
         <w:fldChar w:fldCharType="begin"/>
       </w:r>
-      <w:r>
-        <w:instrText>xe "PartialEq trait"</w:instrText>
+      <w:proofErr w:type="spellStart"/>
+      <w:r>
+        <w:instrText>xe</w:instrText>
+      </w:r>
+      <w:proofErr w:type="spellEnd"/>
+      <w:r>
+        <w:instrText xml:space="preserve"> "</w:instrText>
+      </w:r>
+      <w:proofErr w:type="spellStart"/>
+      <w:r>
+        <w:instrText>PartialEq</w:instrText>
+      </w:r>
+      <w:proofErr w:type="spellEnd"/>
+      <w:r>
+        <w:instrText xml:space="preserve"> trait"</w:instrText>
       </w:r>
       <w:r>
         <w:fldChar w:fldCharType="end"/>
       </w:r>
-      <w:r>
-        <w:t>PartialEq and Eq for Equality Comparisons</w:t>
+      <w:proofErr w:type="spellStart"/>
+      <w:r>
+        <w:t>PartialEq</w:t>
+      </w:r>
+      <w:proofErr w:type="spellEnd"/>
+      <w:r>
+        <w:t xml:space="preserve"> and Eq for Equality Comparisons</w:t>
       </w:r>
     </w:p>
     <w:p>
@@ -488,12 +545,14 @@
       <w:r>
         <w:t xml:space="preserve">The </w:t>
       </w:r>
+      <w:proofErr w:type="spellStart"/>
       <w:r>
         <w:rPr>
           <w:rStyle w:val="Literal"/>
         </w:rPr>
         <w:t>PartialEq</w:t>
       </w:r>
+      <w:proofErr w:type="spellEnd"/>
       <w:r>
         <w:t xml:space="preserve"> trait allows you to compare instances of a type to check for equality and enables use of the </w:t>
       </w:r>
@@ -523,12 +582,14 @@
       <w:r>
         <w:t xml:space="preserve">Deriving </w:t>
       </w:r>
+      <w:proofErr w:type="spellStart"/>
       <w:r>
         <w:rPr>
           <w:rStyle w:val="Literal"/>
         </w:rPr>
         <w:t>PartialEq</w:t>
       </w:r>
+      <w:proofErr w:type="spellEnd"/>
       <w:r>
         <w:t xml:space="preserve"> implements the </w:t>
       </w:r>
@@ -541,12 +602,14 @@
       <w:r>
         <w:t xml:space="preserve"> method. When </w:t>
       </w:r>
+      <w:proofErr w:type="spellStart"/>
       <w:r>
         <w:rPr>
           <w:rStyle w:val="Literal"/>
         </w:rPr>
         <w:t>PartialEq</w:t>
       </w:r>
+      <w:proofErr w:type="spellEnd"/>
       <w:r>
         <w:t xml:space="preserve"> is derived </w:t>
       </w:r>
@@ -569,7 +632,15 @@
         <w:t>any</w:t>
       </w:r>
       <w:r>
-        <w:t xml:space="preserve"> fields are not equal. When derived on enums, each variant is equal to itself and not equal to the other variants.</w:t>
+        <w:t xml:space="preserve"> fields are not equal. When derived on </w:t>
+      </w:r>
+      <w:proofErr w:type="spellStart"/>
+      <w:r>
+        <w:t>enums</w:t>
+      </w:r>
+      <w:proofErr w:type="spellEnd"/>
+      <w:r>
+        <w:t>, each variant is equal to itself and not equal to the other variants.</w:t>
       </w:r>
     </w:p>
     <w:p>
@@ -579,20 +650,30 @@
       <w:r>
         <w:t xml:space="preserve">The </w:t>
       </w:r>
+      <w:proofErr w:type="spellStart"/>
       <w:r>
         <w:rPr>
           <w:rStyle w:val="Literal"/>
         </w:rPr>
         <w:t>PartialEq</w:t>
       </w:r>
+      <w:proofErr w:type="spellEnd"/>
       <w:r>
         <w:t xml:space="preserve"> trait is required, for example, with the use of the </w:t>
       </w:r>
-      <w:r>
-        <w:rPr>
-          <w:rStyle w:val="Literal"/>
-        </w:rPr>
-        <w:t>assert_eq!</w:t>
+      <w:proofErr w:type="spellStart"/>
+      <w:r>
+        <w:rPr>
+          <w:rStyle w:val="Literal"/>
+        </w:rPr>
+        <w:t>assert_eq</w:t>
+      </w:r>
+      <w:proofErr w:type="spellEnd"/>
+      <w:r>
+        <w:rPr>
+          <w:rStyle w:val="Literal"/>
+        </w:rPr>
+        <w:t>!</w:t>
       </w:r>
       <w:r>
         <w:t xml:space="preserve"> macro, which needs to be able to compare two instances of a type for equality.</w:t>
@@ -626,24 +707,28 @@
       <w:r>
         <w:t xml:space="preserve"> trait can only be applied to types that also implement </w:t>
       </w:r>
+      <w:proofErr w:type="spellStart"/>
       <w:r>
         <w:rPr>
           <w:rStyle w:val="Literal"/>
         </w:rPr>
         <w:t>PartialEq</w:t>
       </w:r>
+      <w:proofErr w:type="spellEnd"/>
       <w:r>
         <w:t xml:space="preserve">, although not all types that </w:t>
       </w:r>
       <w:r>
         <w:t xml:space="preserve">implement </w:t>
       </w:r>
+      <w:proofErr w:type="spellStart"/>
       <w:r>
         <w:rPr>
           <w:rStyle w:val="Literal"/>
         </w:rPr>
         <w:t>PartialEq</w:t>
       </w:r>
+      <w:proofErr w:type="spellEnd"/>
       <w:r>
         <w:t xml:space="preserve"> can implement </w:t>
       </w:r>
@@ -672,12 +757,14 @@
       <w:r>
         <w:t>implementation of floating-point numbers states that two instances of the not-a-number (</w:t>
       </w:r>
+      <w:proofErr w:type="spellStart"/>
       <w:r>
         <w:rPr>
           <w:rStyle w:val="Literal"/>
         </w:rPr>
         <w:t>NaN</w:t>
       </w:r>
+      <w:proofErr w:type="spellEnd"/>
       <w:r>
         <w:t>) value are not equal to each other.</w:t>
       </w:r>
@@ -725,8 +812,13 @@
       <w:r>
         <w:fldChar w:fldCharType="begin"/>
       </w:r>
-      <w:r>
-        <w:instrText>xe "Ord trait"</w:instrText>
+      <w:proofErr w:type="spellStart"/>
+      <w:r>
+        <w:instrText>xe</w:instrText>
+      </w:r>
+      <w:proofErr w:type="spellEnd"/>
+      <w:r>
+        <w:instrText xml:space="preserve"> "Ord trait"</w:instrText>
       </w:r>
       <w:r>
         <w:fldChar w:fldCharType="end"/>
@@ -734,14 +826,32 @@
       <w:r>
         <w:fldChar w:fldCharType="begin"/>
       </w:r>
-      <w:r>
-        <w:instrText>xe "PartialOrd trait"</w:instrText>
+      <w:proofErr w:type="spellStart"/>
+      <w:r>
+        <w:instrText>xe</w:instrText>
+      </w:r>
+      <w:proofErr w:type="spellEnd"/>
+      <w:r>
+        <w:instrText xml:space="preserve"> "</w:instrText>
+      </w:r>
+      <w:proofErr w:type="spellStart"/>
+      <w:r>
+        <w:instrText>PartialOrd</w:instrText>
+      </w:r>
+      <w:proofErr w:type="spellEnd"/>
+      <w:r>
+        <w:instrText xml:space="preserve"> trait"</w:instrText>
       </w:r>
       <w:r>
         <w:fldChar w:fldCharType="end"/>
       </w:r>
-      <w:r>
-        <w:t>PartialOrd and Ord for Ordering Comparisons</w:t>
+      <w:proofErr w:type="spellStart"/>
+      <w:r>
+        <w:t>PartialOrd</w:t>
+      </w:r>
+      <w:proofErr w:type="spellEnd"/>
+      <w:r>
+        <w:t xml:space="preserve"> and Ord for Ordering Comparisons</w:t>
       </w:r>
     </w:p>
     <w:p>
@@ -751,21 +861,25 @@
       <w:r>
         <w:t xml:space="preserve">The </w:t>
       </w:r>
+      <w:proofErr w:type="spellStart"/>
       <w:r>
         <w:rPr>
           <w:rStyle w:val="Literal"/>
         </w:rPr>
         <w:t>PartialOrd</w:t>
       </w:r>
+      <w:proofErr w:type="spellEnd"/>
       <w:r>
         <w:t xml:space="preserve"> trait allows you to compare instances of a type for sorting purposes. A type that implements </w:t>
       </w:r>
+      <w:proofErr w:type="spellStart"/>
       <w:r>
         <w:rPr>
           <w:rStyle w:val="Literal"/>
         </w:rPr>
         <w:t>PartialOrd</w:t>
       </w:r>
+      <w:proofErr w:type="spellEnd"/>
       <w:r>
         <w:t xml:space="preserve"> can be used with the </w:t>
       </w:r>
@@ -805,21 +919,25 @@
       <w:r>
         <w:t xml:space="preserve"> operators. You can only apply the </w:t>
       </w:r>
+      <w:proofErr w:type="spellStart"/>
       <w:r>
         <w:rPr>
           <w:rStyle w:val="Literal"/>
         </w:rPr>
         <w:t>PartialOrd</w:t>
       </w:r>
+      <w:proofErr w:type="spellEnd"/>
       <w:r>
         <w:t xml:space="preserve"> trait to types that also implement </w:t>
       </w:r>
+      <w:proofErr w:type="spellStart"/>
       <w:r>
         <w:rPr>
           <w:rStyle w:val="Literal"/>
         </w:rPr>
         <w:t>PartialEq</w:t>
       </w:r>
+      <w:proofErr w:type="spellEnd"/>
       <w:r>
         <w:t>.</w:t>
       </w:r>
@@ -831,21 +949,25 @@
       <w:r>
         <w:t xml:space="preserve">Deriving </w:t>
       </w:r>
+      <w:proofErr w:type="spellStart"/>
       <w:r>
         <w:rPr>
           <w:rStyle w:val="Literal"/>
         </w:rPr>
         <w:t>PartialOrd</w:t>
       </w:r>
+      <w:proofErr w:type="spellEnd"/>
       <w:r>
         <w:t xml:space="preserve"> implements the </w:t>
       </w:r>
+      <w:proofErr w:type="spellStart"/>
       <w:r>
         <w:rPr>
           <w:rStyle w:val="Literal"/>
         </w:rPr>
         <w:t>partial_cmp</w:t>
       </w:r>
+      <w:proofErr w:type="spellEnd"/>
       <w:r>
         <w:t xml:space="preserve"> method, which returns an </w:t>
       </w:r>
@@ -873,33 +995,39 @@
       <w:r>
         <w:t xml:space="preserve">even though most values of that type can be compared, is the </w:t>
       </w:r>
+      <w:proofErr w:type="spellStart"/>
       <w:r>
         <w:rPr>
           <w:rStyle w:val="Literal"/>
         </w:rPr>
         <w:t>NaN</w:t>
       </w:r>
+      <w:proofErr w:type="spellEnd"/>
       <w:r>
         <w:t xml:space="preserve"> floating </w:t>
       </w:r>
       <w:r>
         <w:t xml:space="preserve">point value. Calling </w:t>
       </w:r>
+      <w:proofErr w:type="spellStart"/>
       <w:r>
         <w:rPr>
           <w:rStyle w:val="Literal"/>
         </w:rPr>
         <w:t>partial_cmp</w:t>
       </w:r>
+      <w:proofErr w:type="spellEnd"/>
       <w:r>
         <w:t xml:space="preserve"> with any floating-point number and the </w:t>
       </w:r>
+      <w:proofErr w:type="spellStart"/>
       <w:r>
         <w:rPr>
           <w:rStyle w:val="Literal"/>
         </w:rPr>
         <w:t>NaN</w:t>
       </w:r>
+      <w:proofErr w:type="spellEnd"/>
       <w:r>
         <w:t xml:space="preserve"> floating-point value will return </w:t>
       </w:r>
@@ -921,14 +1049,40 @@
         <w:lastRenderedPageBreak/>
         <w:t xml:space="preserve">When derived on structs, </w:t>
       </w:r>
+      <w:proofErr w:type="spellStart"/>
       <w:r>
         <w:rPr>
           <w:rStyle w:val="Literal"/>
         </w:rPr>
         <w:t>PartialOrd</w:t>
       </w:r>
-      <w:r>
-        <w:t xml:space="preserve"> compares two instances by comparing the value in each field in the order in which the fields appear in the struct definition. When derived on enums, variants of the enum declared earlier in the enum definition are considered less than the variants listed later.</w:t>
+      <w:proofErr w:type="spellEnd"/>
+      <w:r>
+        <w:t xml:space="preserve"> compares two instances by comparing the value in each field in the order in which the fields appear in the struct definition. When derived on </w:t>
+      </w:r>
+      <w:proofErr w:type="spellStart"/>
+      <w:r>
+        <w:t>enums</w:t>
+      </w:r>
+      <w:proofErr w:type="spellEnd"/>
+      <w:r>
+        <w:t xml:space="preserve">, variants of the </w:t>
+      </w:r>
+      <w:proofErr w:type="spellStart"/>
+      <w:r>
+        <w:t>enum</w:t>
+      </w:r>
+      <w:proofErr w:type="spellEnd"/>
+      <w:r>
+        <w:t xml:space="preserve"> declared earlier in the </w:t>
+      </w:r>
+      <w:proofErr w:type="spellStart"/>
+      <w:r>
+        <w:t>enum</w:t>
+      </w:r>
+      <w:proofErr w:type="spellEnd"/>
+      <w:r>
+        <w:t xml:space="preserve"> definition are considered less than the variants listed later.</w:t>
       </w:r>
     </w:p>
     <w:p>
@@ -938,21 +1092,25 @@
       <w:r>
         <w:t xml:space="preserve">The </w:t>
       </w:r>
+      <w:proofErr w:type="spellStart"/>
       <w:r>
         <w:rPr>
           <w:rStyle w:val="Literal"/>
         </w:rPr>
         <w:t>PartialOrd</w:t>
       </w:r>
+      <w:proofErr w:type="spellEnd"/>
       <w:r>
         <w:t xml:space="preserve"> trait is required, for example, for the </w:t>
       </w:r>
+      <w:proofErr w:type="spellStart"/>
       <w:r>
         <w:rPr>
           <w:rStyle w:val="Literal"/>
         </w:rPr>
         <w:t>gen_range</w:t>
       </w:r>
+      <w:proofErr w:type="spellEnd"/>
       <w:r>
         <w:t xml:space="preserve"> method </w:t>
       </w:r>
@@ -997,12 +1155,14 @@
       <w:r>
         <w:t xml:space="preserve"> trait implements the </w:t>
       </w:r>
+      <w:proofErr w:type="spellStart"/>
       <w:r>
         <w:rPr>
           <w:rStyle w:val="Literal"/>
         </w:rPr>
         <w:t>cmp</w:t>
       </w:r>
+      <w:proofErr w:type="spellEnd"/>
       <w:r>
         <w:t xml:space="preserve"> method, which returns an </w:t>
       </w:r>
@@ -1036,12 +1196,14 @@
       <w:r>
         <w:t xml:space="preserve"> trait to types that also implement </w:t>
       </w:r>
+      <w:proofErr w:type="spellStart"/>
       <w:r>
         <w:rPr>
           <w:rStyle w:val="Literal"/>
         </w:rPr>
         <w:t>PartialOrd</w:t>
       </w:r>
+      <w:proofErr w:type="spellEnd"/>
       <w:r>
         <w:t xml:space="preserve"> and </w:t>
       </w:r>
@@ -1063,39 +1225,55 @@
       <w:r>
         <w:t xml:space="preserve"> requires </w:t>
       </w:r>
+      <w:proofErr w:type="spellStart"/>
       <w:r>
         <w:rPr>
           <w:rStyle w:val="Literal"/>
         </w:rPr>
         <w:t>PartialEq</w:t>
       </w:r>
-      <w:r>
-        <w:t xml:space="preserve">). When derived on structs and enums, </w:t>
-      </w:r>
+      <w:proofErr w:type="spellEnd"/>
+      <w:r>
+        <w:t xml:space="preserve">). When derived on structs and </w:t>
+      </w:r>
+      <w:proofErr w:type="spellStart"/>
+      <w:r>
+        <w:t>enums</w:t>
+      </w:r>
+      <w:proofErr w:type="spellEnd"/>
+      <w:r>
+        <w:t xml:space="preserve">, </w:t>
+      </w:r>
+      <w:proofErr w:type="spellStart"/>
       <w:r>
         <w:rPr>
           <w:rStyle w:val="Literal"/>
         </w:rPr>
         <w:t>cmp</w:t>
       </w:r>
+      <w:proofErr w:type="spellEnd"/>
       <w:r>
         <w:t xml:space="preserve"> behaves the same way as the derived implementation for </w:t>
       </w:r>
+      <w:proofErr w:type="spellStart"/>
       <w:r>
         <w:rPr>
           <w:rStyle w:val="Literal"/>
         </w:rPr>
         <w:t>partial_cmp</w:t>
       </w:r>
+      <w:proofErr w:type="spellEnd"/>
       <w:r>
         <w:t xml:space="preserve"> does with </w:t>
       </w:r>
+      <w:proofErr w:type="spellStart"/>
       <w:r>
         <w:rPr>
           <w:rStyle w:val="Literal"/>
         </w:rPr>
         <w:t>PartialOrd</w:t>
       </w:r>
+      <w:proofErr w:type="spellEnd"/>
       <w:r>
         <w:t>.</w:t>
       </w:r>
@@ -1116,11 +1294,19 @@
       <w:r>
         <w:t xml:space="preserve"> is required is when storing values in a </w:t>
       </w:r>
-      <w:r>
-        <w:rPr>
-          <w:rStyle w:val="Literal"/>
-        </w:rPr>
-        <w:t>BTreeSet&lt;T&gt;</w:t>
+      <w:proofErr w:type="spellStart"/>
+      <w:r>
+        <w:rPr>
+          <w:rStyle w:val="Literal"/>
+        </w:rPr>
+        <w:t>BTreeSet</w:t>
+      </w:r>
+      <w:proofErr w:type="spellEnd"/>
+      <w:r>
+        <w:rPr>
+          <w:rStyle w:val="Literal"/>
+        </w:rPr>
+        <w:t>&lt;T&gt;</w:t>
       </w:r>
       <w:r>
         <w:t>, a data structure that stores data based on the sort order of the values.</w:t>
@@ -1134,8 +1320,13 @@
       <w:r>
         <w:fldChar w:fldCharType="begin"/>
       </w:r>
-      <w:r>
-        <w:instrText>xe "Clone trait"</w:instrText>
+      <w:proofErr w:type="spellStart"/>
+      <w:r>
+        <w:instrText>xe</w:instrText>
+      </w:r>
+      <w:proofErr w:type="spellEnd"/>
+      <w:r>
+        <w:instrText xml:space="preserve"> "Clone trait"</w:instrText>
       </w:r>
       <w:r>
         <w:fldChar w:fldCharType="end"/>
@@ -1151,8 +1342,13 @@
       <w:r>
         <w:fldChar w:fldCharType="begin"/>
       </w:r>
-      <w:r>
-        <w:instrText>xe "deep copy"</w:instrText>
+      <w:proofErr w:type="spellStart"/>
+      <w:r>
+        <w:instrText>xe</w:instrText>
+      </w:r>
+      <w:proofErr w:type="spellEnd"/>
+      <w:r>
+        <w:instrText xml:space="preserve"> "deep copy"</w:instrText>
       </w:r>
       <w:r>
         <w:fldChar w:fldCharType="end"/>
@@ -1186,19 +1382,14 @@
       </w:r>
       <w:r>
         <w:rPr>
-          <w:rStyle w:val="Literal"/>
-          <w:rPrChange w:id="11" w:author="Audrey Doyle" w:date="2025-09-19T09:05:00Z" w16du:dateUtc="2025-09-19T13:05:00Z">
-            <w:rPr>
-              <w:rStyle w:val="Xref"/>
-            </w:rPr>
-          </w:rPrChange>
+          <w:rStyle w:val="Xref"/>
         </w:rPr>
         <w:t>Clone</w:t>
       </w:r>
       <w:r>
         <w:rPr>
           <w:rStyle w:val="Xref"/>
-          <w:rPrChange w:id="12" w:author="Audrey Doyle" w:date="2025-09-19T09:04:00Z" w16du:dateUtc="2025-09-19T13:04:00Z">
+          <w:rPrChange w:id="11" w:author="Audrey Doyle" w:date="2025-09-19T09:04:00Z" w16du:dateUtc="2025-09-19T13:04:00Z">
             <w:rPr/>
           </w:rPrChange>
         </w:rPr>
@@ -1210,7 +1401,7 @@
         </w:rPr>
         <w:t>page</w:t>
       </w:r>
-      <w:ins w:id="13" w:author="Audrey Doyle" w:date="2025-09-19T09:04:00Z" w16du:dateUtc="2025-09-19T13:04:00Z">
+      <w:ins w:id="12" w:author="Audrey Doyle" w:date="2025-09-19T09:04:00Z" w16du:dateUtc="2025-09-19T13:04:00Z">
         <w:r>
           <w:rPr>
             <w:rStyle w:val="Xref"/>
@@ -1218,7 +1409,7 @@
           <w:t> </w:t>
         </w:r>
       </w:ins>
-      <w:del w:id="14" w:author="Audrey Doyle" w:date="2025-09-19T09:04:00Z" w16du:dateUtc="2025-09-19T13:04:00Z">
+      <w:del w:id="13" w:author="Audrey Doyle" w:date="2025-09-19T09:04:00Z" w16du:dateUtc="2025-09-19T13:04:00Z">
         <w:r>
           <w:rPr>
             <w:rStyle w:val="Xref"/>
@@ -1320,33 +1511,39 @@
       <w:r>
         <w:t xml:space="preserve"> is required is when calling the </w:t>
       </w:r>
+      <w:proofErr w:type="spellStart"/>
       <w:r>
         <w:rPr>
           <w:rStyle w:val="Literal"/>
         </w:rPr>
         <w:t>to_vec</w:t>
       </w:r>
+      <w:proofErr w:type="spellEnd"/>
       <w:r>
         <w:t xml:space="preserve"> method </w:t>
       </w:r>
       <w:r>
         <w:t xml:space="preserve">on a slice. The slice doesn’t own the type instances it contains, but the vector returned from </w:t>
       </w:r>
+      <w:proofErr w:type="spellStart"/>
       <w:r>
         <w:rPr>
           <w:rStyle w:val="Literal"/>
         </w:rPr>
         <w:t>to_vec</w:t>
       </w:r>
+      <w:proofErr w:type="spellEnd"/>
       <w:r>
         <w:t xml:space="preserve"> will need to own its instances, so </w:t>
       </w:r>
+      <w:proofErr w:type="spellStart"/>
       <w:r>
         <w:rPr>
           <w:rStyle w:val="Literal"/>
         </w:rPr>
         <w:t>to_vec</w:t>
       </w:r>
+      <w:proofErr w:type="spellEnd"/>
       <w:r>
         <w:t xml:space="preserve"> calls </w:t>
       </w:r>
@@ -1362,7 +1559,7 @@
       <w:r>
         <w:t>on each item. Thus</w:t>
       </w:r>
-      <w:ins w:id="15" w:author="Audrey Doyle" w:date="2025-09-19T09:05:00Z" w16du:dateUtc="2025-09-19T13:05:00Z">
+      <w:ins w:id="14" w:author="Audrey Doyle" w:date="2025-09-19T09:05:00Z" w16du:dateUtc="2025-09-19T13:05:00Z">
         <w:r>
           <w:t>,</w:t>
         </w:r>
@@ -1388,8 +1585,13 @@
         <w:lastRenderedPageBreak/>
         <w:fldChar w:fldCharType="begin"/>
       </w:r>
-      <w:r>
-        <w:instrText>xe "Cop</w:instrText>
+      <w:proofErr w:type="spellStart"/>
+      <w:r>
+        <w:instrText>xe</w:instrText>
+      </w:r>
+      <w:proofErr w:type="spellEnd"/>
+      <w:r>
+        <w:instrText xml:space="preserve"> "Cop</w:instrText>
       </w:r>
       <w:r>
         <w:instrText>y</w:instrText>
@@ -1411,6 +1613,27 @@
       </w:r>
       <w:r>
         <w:t xml:space="preserve"> trait allows you to duplicate a value by only copying bits stored on the stack; no arbitrary code is necessary. See </w:t>
+      </w:r>
+      <w:r>
+        <w:rPr>
+          <w:rStyle w:val="Xref"/>
+          <w:rPrChange w:id="15" w:author="Audrey Doyle" w:date="2025-09-19T09:05:00Z" w16du:dateUtc="2025-09-19T13:05:00Z">
+            <w:rPr/>
+          </w:rPrChange>
+        </w:rPr>
+        <w:t>“</w:t>
+      </w:r>
+      <w:r>
+        <w:rPr>
+          <w:rStyle w:val="Xref"/>
+        </w:rPr>
+        <w:t xml:space="preserve">Stack-Only Data: </w:t>
+      </w:r>
+      <w:r>
+        <w:rPr>
+          <w:rStyle w:val="Xref"/>
+        </w:rPr>
+        <w:t>Copy</w:t>
       </w:r>
       <w:r>
         <w:rPr>
@@ -1419,32 +1642,475 @@
             <w:rPr/>
           </w:rPrChange>
         </w:rPr>
-        <w:t>“</w:t>
+        <w:t xml:space="preserve">” on </w:t>
       </w:r>
       <w:r>
         <w:rPr>
           <w:rStyle w:val="Xref"/>
         </w:rPr>
-        <w:t xml:space="preserve">Stack-Only Data: </w:t>
-      </w:r>
-      <w:r>
-        <w:rPr>
-          <w:rStyle w:val="Literal"/>
-          <w:rPrChange w:id="17" w:author="Audrey Doyle" w:date="2025-09-19T09:06:00Z" w16du:dateUtc="2025-09-19T13:06:00Z">
-            <w:rPr>
-              <w:rStyle w:val="Xref"/>
-            </w:rPr>
-          </w:rPrChange>
+        <w:t>page</w:t>
+      </w:r>
+      <w:r>
+        <w:rPr>
+          <w:rStyle w:val="Xref"/>
+        </w:rPr>
+        <w:t> </w:t>
+      </w:r>
+      <w:r>
+        <w:rPr>
+          <w:rStyle w:val="Xref"/>
+        </w:rPr>
+        <w:t>X</w:t>
+      </w:r>
+      <w:r>
+        <w:rPr>
+          <w:rStyle w:val="Xref"/>
+        </w:rPr>
+        <w:t>X</w:t>
+      </w:r>
+      <w:r>
+        <w:t xml:space="preserve"> </w:t>
+      </w:r>
+      <w:r>
+        <w:t xml:space="preserve">for more information on </w:t>
+      </w:r>
+      <w:r>
+        <w:rPr>
+          <w:rStyle w:val="Literal"/>
         </w:rPr>
         <w:t>Copy</w:t>
       </w:r>
       <w:r>
+        <w:t>.</w:t>
+      </w:r>
+    </w:p>
+    <w:p>
+      <w:pPr>
+        <w:pStyle w:val="Body"/>
+      </w:pPr>
+      <w:r>
+        <w:t xml:space="preserve">The </w:t>
+      </w:r>
+      <w:r>
+        <w:rPr>
+          <w:rStyle w:val="Literal"/>
+        </w:rPr>
+        <w:t>Copy</w:t>
+      </w:r>
+      <w:r>
+        <w:t xml:space="preserve"> trait doesn’t define any methods to prevent programmers from overloading those methods and violating the assumption that no arbitrary </w:t>
+      </w:r>
+      <w:r>
+        <w:t xml:space="preserve">code is being run. That way, all programmers can assume that copying a </w:t>
+      </w:r>
+      <w:r>
+        <w:t>value will be very fast.</w:t>
+      </w:r>
+    </w:p>
+    <w:p>
+      <w:pPr>
+        <w:pStyle w:val="Body"/>
+      </w:pPr>
+      <w:r>
+        <w:t xml:space="preserve">You can derive </w:t>
+      </w:r>
+      <w:r>
+        <w:rPr>
+          <w:rStyle w:val="Literal"/>
+        </w:rPr>
+        <w:t>Copy</w:t>
+      </w:r>
+      <w:r>
+        <w:t xml:space="preserve"> on any type whose parts all implement </w:t>
+      </w:r>
+      <w:r>
+        <w:rPr>
+          <w:rStyle w:val="Literal"/>
+        </w:rPr>
+        <w:t>Copy</w:t>
+      </w:r>
+      <w:r>
+        <w:t xml:space="preserve">. A type that implements </w:t>
+      </w:r>
+      <w:r>
+        <w:rPr>
+          <w:rStyle w:val="Literal"/>
+        </w:rPr>
+        <w:t>Copy</w:t>
+      </w:r>
+      <w:r>
+        <w:t xml:space="preserve"> must also implement </w:t>
+      </w:r>
+      <w:r>
+        <w:rPr>
+          <w:rStyle w:val="Literal"/>
+        </w:rPr>
+        <w:t>Clone</w:t>
+      </w:r>
+      <w:r>
+        <w:t xml:space="preserve"> because a type that implements </w:t>
+      </w:r>
+      <w:r>
+        <w:rPr>
+          <w:rStyle w:val="Literal"/>
+        </w:rPr>
+        <w:t>Copy</w:t>
+      </w:r>
+      <w:r>
+        <w:t xml:space="preserve"> has a trivial implementation of </w:t>
+      </w:r>
+      <w:r>
+        <w:rPr>
+          <w:rStyle w:val="Literal"/>
+        </w:rPr>
+        <w:t>Clone</w:t>
+      </w:r>
+      <w:r>
+        <w:t xml:space="preserve"> that performs the same task as </w:t>
+      </w:r>
+      <w:r>
+        <w:rPr>
+          <w:rStyle w:val="Literal"/>
+        </w:rPr>
+        <w:t>Copy</w:t>
+      </w:r>
+      <w:r>
+        <w:t>.</w:t>
+      </w:r>
+    </w:p>
+    <w:p>
+      <w:pPr>
+        <w:pStyle w:val="Body"/>
+      </w:pPr>
+      <w:r>
+        <w:t xml:space="preserve">The </w:t>
+      </w:r>
+      <w:r>
+        <w:rPr>
+          <w:rStyle w:val="Literal"/>
+        </w:rPr>
+        <w:t>Copy</w:t>
+      </w:r>
+      <w:r>
+        <w:t xml:space="preserve"> trait is rarely required; types that implement </w:t>
+      </w:r>
+      <w:r>
+        <w:rPr>
+          <w:rStyle w:val="Literal"/>
+        </w:rPr>
+        <w:t>Copy</w:t>
+      </w:r>
+      <w:r>
+        <w:t xml:space="preserve"> have opti</w:t>
+      </w:r>
+      <w:r>
+        <w:t xml:space="preserve">mizations available, meaning you don’t have to call </w:t>
+      </w:r>
+      <w:r>
+        <w:rPr>
+          <w:rStyle w:val="Literal"/>
+        </w:rPr>
+        <w:t>clone</w:t>
+      </w:r>
+      <w:r>
+        <w:t xml:space="preserve">, which makes the </w:t>
+      </w:r>
+      <w:r>
+        <w:t>code more concise.</w:t>
+      </w:r>
+    </w:p>
+    <w:p>
+      <w:pPr>
+        <w:pStyle w:val="Body"/>
+      </w:pPr>
+      <w:r>
+        <w:t xml:space="preserve">Everything possible with </w:t>
+      </w:r>
+      <w:r>
+        <w:rPr>
+          <w:rStyle w:val="Literal"/>
+        </w:rPr>
+        <w:t>Copy</w:t>
+      </w:r>
+      <w:r>
+        <w:t xml:space="preserve"> you can also accomplish with </w:t>
+      </w:r>
+      <w:r>
+        <w:rPr>
+          <w:rStyle w:val="Literal"/>
+        </w:rPr>
+        <w:t>Clone</w:t>
+      </w:r>
+      <w:r>
+        <w:t xml:space="preserve">, but the code might be slower or have to use </w:t>
+      </w:r>
+      <w:r>
+        <w:rPr>
+          <w:rStyle w:val="Literal"/>
+        </w:rPr>
+        <w:t>clone</w:t>
+      </w:r>
+      <w:r>
+        <w:t xml:space="preserve"> in places.</w:t>
+      </w:r>
+    </w:p>
+    <w:p>
+      <w:pPr>
+        <w:pStyle w:val="HeadA"/>
+      </w:pPr>
+      <w:r>
+        <w:fldChar w:fldCharType="begin"/>
+      </w:r>
+      <w:proofErr w:type="spellStart"/>
+      <w:r>
+        <w:instrText>xe</w:instrText>
+      </w:r>
+      <w:proofErr w:type="spellEnd"/>
+      <w:r>
+        <w:instrText xml:space="preserve"> "Hash trait"</w:instrText>
+      </w:r>
+      <w:r>
+        <w:fldChar w:fldCharType="end"/>
+      </w:r>
+      <w:r>
+        <w:t>Hash for Mapping a Value to a Value of Fixed Size</w:t>
+      </w:r>
+    </w:p>
+    <w:p>
+      <w:pPr>
+        <w:pStyle w:val="Body"/>
+      </w:pPr>
+      <w:r>
+        <w:t xml:space="preserve">The </w:t>
+      </w:r>
+      <w:r>
+        <w:rPr>
+          <w:rStyle w:val="Literal"/>
+        </w:rPr>
+        <w:t>Hash</w:t>
+      </w:r>
+      <w:r>
+        <w:t xml:space="preserve"> trait allows you to take an instance of a type of arbitrary size and map that instance to a value of fixed size using a hash function. Deriving </w:t>
+      </w:r>
+      <w:r>
+        <w:rPr>
+          <w:rStyle w:val="Literal"/>
+        </w:rPr>
+        <w:t>Hash</w:t>
+      </w:r>
+      <w:r>
+        <w:t xml:space="preserve"> implements the </w:t>
+      </w:r>
+      <w:r>
+        <w:rPr>
+          <w:rStyle w:val="Literal"/>
+        </w:rPr>
+        <w:t>hash</w:t>
+      </w:r>
+      <w:r>
+        <w:t xml:space="preserve"> method. The derived implementation of the </w:t>
+      </w:r>
+      <w:r>
+        <w:rPr>
+          <w:rStyle w:val="Literal"/>
+        </w:rPr>
+        <w:t>hash</w:t>
+      </w:r>
+      <w:r>
+        <w:t xml:space="preserve"> method combines the result of calling </w:t>
+      </w:r>
+      <w:r>
+        <w:rPr>
+          <w:rStyle w:val="Literal"/>
+        </w:rPr>
+        <w:t>hash</w:t>
+      </w:r>
+      <w:r>
+        <w:t xml:space="preserve"> on each of the parts of the type, meaning all fields or values must also implement </w:t>
+      </w:r>
+      <w:r>
+        <w:rPr>
+          <w:rStyle w:val="Literal"/>
+        </w:rPr>
+        <w:t>Hash</w:t>
+      </w:r>
+      <w:r>
+        <w:t xml:space="preserve"> to derive </w:t>
+      </w:r>
+      <w:r>
+        <w:rPr>
+          <w:rStyle w:val="Literal"/>
+        </w:rPr>
+        <w:t>Hash</w:t>
+      </w:r>
+      <w:r>
+        <w:t>.</w:t>
+      </w:r>
+    </w:p>
+    <w:p>
+      <w:pPr>
+        <w:pStyle w:val="Body"/>
+      </w:pPr>
+      <w:r>
+        <w:t xml:space="preserve">An example of when </w:t>
+      </w:r>
+      <w:r>
+        <w:rPr>
+          <w:rStyle w:val="Literal"/>
+        </w:rPr>
+        <w:t>Hash</w:t>
+      </w:r>
+      <w:r>
+        <w:t xml:space="preserve"> is required is in storing keys in a </w:t>
+      </w:r>
+      <w:r>
+        <w:rPr>
+          <w:rStyle w:val="Literal"/>
+        </w:rPr>
+        <w:t>HashMap&lt;K, V&gt;</w:t>
+      </w:r>
+      <w:r>
+        <w:t xml:space="preserve"> to store data efficiently.</w:t>
+      </w:r>
+    </w:p>
+    <w:p>
+      <w:pPr>
+        <w:pStyle w:val="HeadA"/>
+      </w:pPr>
+      <w:r>
+        <w:fldChar w:fldCharType="begin"/>
+      </w:r>
+      <w:proofErr w:type="spellStart"/>
+      <w:r>
+        <w:instrText>xe</w:instrText>
+      </w:r>
+      <w:proofErr w:type="spellEnd"/>
+      <w:r>
+        <w:instrText xml:space="preserve"> "Default trait"</w:instrText>
+      </w:r>
+      <w:r>
+        <w:fldChar w:fldCharType="end"/>
+      </w:r>
+      <w:r>
+        <w:t>Default for Default Values</w:t>
+      </w:r>
+    </w:p>
+    <w:p>
+      <w:pPr>
+        <w:pStyle w:val="Body"/>
+      </w:pPr>
+      <w:r>
+        <w:t xml:space="preserve">The </w:t>
+      </w:r>
+      <w:r>
+        <w:rPr>
+          <w:rStyle w:val="Literal"/>
+        </w:rPr>
+        <w:t>Default</w:t>
+      </w:r>
+      <w:r>
+        <w:t xml:space="preserve"> trait allows you to create a default value for a type. Deriving </w:t>
+      </w:r>
+      <w:r>
+        <w:rPr>
+          <w:rStyle w:val="Literal"/>
+        </w:rPr>
+        <w:t>Default</w:t>
+      </w:r>
+      <w:r>
+        <w:t xml:space="preserve"> implements the </w:t>
+      </w:r>
+      <w:r>
+        <w:rPr>
+          <w:rStyle w:val="Literal"/>
+        </w:rPr>
+        <w:t>default</w:t>
+      </w:r>
+      <w:r>
+        <w:t xml:space="preserve"> function. The derived implementation of the </w:t>
+      </w:r>
+      <w:r>
+        <w:rPr>
+          <w:rStyle w:val="Literal"/>
+        </w:rPr>
+        <w:t>default</w:t>
+      </w:r>
+      <w:r>
+        <w:t xml:space="preserve"> function calls the </w:t>
+      </w:r>
+      <w:r>
+        <w:rPr>
+          <w:rStyle w:val="Literal"/>
+        </w:rPr>
+        <w:t>default</w:t>
+      </w:r>
+      <w:r>
+        <w:t xml:space="preserve"> function on each part of the type, meaning all fields or </w:t>
+      </w:r>
+      <w:r>
+        <w:lastRenderedPageBreak/>
+        <w:t xml:space="preserve">values in the type must also implement </w:t>
+      </w:r>
+      <w:r>
+        <w:rPr>
+          <w:rStyle w:val="Literal"/>
+        </w:rPr>
+        <w:t>Default</w:t>
+      </w:r>
+      <w:r>
+        <w:t xml:space="preserve"> to derive </w:t>
+      </w:r>
+      <w:r>
+        <w:rPr>
+          <w:rStyle w:val="Literal"/>
+        </w:rPr>
+        <w:t>Default</w:t>
+      </w:r>
+      <w:r>
+        <w:t>.</w:t>
+      </w:r>
+    </w:p>
+    <w:p>
+      <w:pPr>
+        <w:pStyle w:val="Body"/>
+      </w:pPr>
+      <w:r>
+        <w:t xml:space="preserve">The </w:t>
+      </w:r>
+      <w:r>
+        <w:rPr>
+          <w:rStyle w:val="Literal"/>
+        </w:rPr>
+        <w:t>Default::default</w:t>
+      </w:r>
+      <w:r>
+        <w:t xml:space="preserve"> function is commonly used in combination with </w:t>
+      </w:r>
+      <w:r>
+        <w:t xml:space="preserve">the struct update syntax discussed in </w:t>
+      </w:r>
+      <w:r>
         <w:rPr>
           <w:rStyle w:val="Xref"/>
-          <w:rPrChange w:id="18" w:author="Audrey Doyle" w:date="2025-09-19T09:05:00Z" w16du:dateUtc="2025-09-19T13:05:00Z">
+          <w:rPrChange w:id="17" w:author="Audrey Doyle" w:date="2025-09-19T09:07:00Z" w16du:dateUtc="2025-09-19T13:07:00Z">
             <w:rPr/>
           </w:rPrChange>
         </w:rPr>
+        <w:t>“</w:t>
+      </w:r>
+      <w:r>
+        <w:rPr>
+          <w:rStyle w:val="Xref"/>
+        </w:rPr>
+        <w:t>Creating Instances with Struct Update Syntax</w:t>
+      </w:r>
+      <w:r>
+        <w:rPr>
+          <w:rStyle w:val="Xref"/>
+          <w:rPrChange w:id="18" w:author="Audrey Doyle" w:date="2025-09-19T09:07:00Z" w16du:dateUtc="2025-09-19T13:07:00Z">
+            <w:rPr/>
+          </w:rPrChange>
+        </w:rPr>
         <w:t xml:space="preserve">” on </w:t>
       </w:r>
       <w:r>
@@ -1463,25 +2129,19 @@
         <w:rPr>
           <w:rStyle w:val="Xref"/>
         </w:rPr>
-        <w:t>X</w:t>
-      </w:r>
-      <w:r>
-        <w:rPr>
-          <w:rStyle w:val="Xref"/>
-        </w:rPr>
-        <w:t>X</w:t>
-      </w:r>
-      <w:r>
-        <w:t xml:space="preserve"> </w:t>
-      </w:r>
-      <w:r>
-        <w:t xml:space="preserve">for more information on </w:t>
-      </w:r>
-      <w:r>
-        <w:rPr>
-          <w:rStyle w:val="Literal"/>
-        </w:rPr>
-        <w:t>Copy</w:t>
+        <w:t>XX</w:t>
+      </w:r>
+      <w:r>
+        <w:t xml:space="preserve">. </w:t>
+      </w:r>
+      <w:r>
+        <w:t xml:space="preserve">You can customize a few fields of a struct and then set and use a default value for the rest of the fields by using </w:t>
+      </w:r>
+      <w:r>
+        <w:rPr>
+          <w:rStyle w:val="Literal"/>
+        </w:rPr>
+        <w:t>..Default::default()</w:t>
       </w:r>
       <w:r>
         <w:t>.</w:t>
@@ -1498,470 +2158,19 @@
         <w:rPr>
           <w:rStyle w:val="Literal"/>
         </w:rPr>
-        <w:t>Copy</w:t>
-      </w:r>
-      <w:r>
-        <w:t xml:space="preserve"> trait doesn’t define any methods to prevent programmers from overloading those methods and violating the assumption that no arbitrary </w:t>
-      </w:r>
-      <w:r>
-        <w:t xml:space="preserve">code is being run. That way, all programmers can assume that copying a </w:t>
-      </w:r>
-      <w:r>
-        <w:t>value will be very fast.</w:t>
-      </w:r>
-    </w:p>
-    <w:p>
-      <w:pPr>
-        <w:pStyle w:val="Body"/>
-      </w:pPr>
-      <w:r>
-        <w:t xml:space="preserve">You can derive </w:t>
-      </w:r>
-      <w:r>
-        <w:rPr>
-          <w:rStyle w:val="Literal"/>
-        </w:rPr>
-        <w:t>Copy</w:t>
-      </w:r>
-      <w:r>
-        <w:t xml:space="preserve"> on any type whose parts all implement </w:t>
-      </w:r>
-      <w:r>
-        <w:rPr>
-          <w:rStyle w:val="Literal"/>
-        </w:rPr>
-        <w:t>Copy</w:t>
-      </w:r>
-      <w:r>
-        <w:t xml:space="preserve">. A type that implements </w:t>
-      </w:r>
-      <w:r>
-        <w:rPr>
-          <w:rStyle w:val="Literal"/>
-        </w:rPr>
-        <w:t>Copy</w:t>
-      </w:r>
-      <w:r>
-        <w:t xml:space="preserve"> must also implement </w:t>
-      </w:r>
-      <w:r>
-        <w:rPr>
-          <w:rStyle w:val="Literal"/>
-        </w:rPr>
-        <w:t>Clone</w:t>
-      </w:r>
-      <w:r>
-        <w:t xml:space="preserve"> because a type that implements </w:t>
-      </w:r>
-      <w:r>
-        <w:rPr>
-          <w:rStyle w:val="Literal"/>
-        </w:rPr>
-        <w:t>Copy</w:t>
-      </w:r>
-      <w:r>
-        <w:t xml:space="preserve"> has a trivial implementation of </w:t>
-      </w:r>
-      <w:r>
-        <w:rPr>
-          <w:rStyle w:val="Literal"/>
-        </w:rPr>
-        <w:t>Clone</w:t>
-      </w:r>
-      <w:r>
-        <w:t xml:space="preserve"> that performs the same task as </w:t>
-      </w:r>
-      <w:r>
-        <w:rPr>
-          <w:rStyle w:val="Literal"/>
-        </w:rPr>
-        <w:t>Copy</w:t>
-      </w:r>
-      <w:r>
-        <w:t>.</w:t>
-      </w:r>
-    </w:p>
-    <w:p>
-      <w:pPr>
-        <w:pStyle w:val="Body"/>
-      </w:pPr>
-      <w:r>
-        <w:t xml:space="preserve">The </w:t>
-      </w:r>
-      <w:r>
-        <w:rPr>
-          <w:rStyle w:val="Literal"/>
-        </w:rPr>
-        <w:t>Copy</w:t>
-      </w:r>
-      <w:r>
-        <w:t xml:space="preserve"> trait is rarely required; types that implement </w:t>
-      </w:r>
-      <w:r>
-        <w:rPr>
-          <w:rStyle w:val="Literal"/>
-        </w:rPr>
-        <w:t>Copy</w:t>
-      </w:r>
-      <w:r>
-        <w:t xml:space="preserve"> have opti</w:t>
-      </w:r>
-      <w:r>
-        <w:t xml:space="preserve">mizations available, meaning you don’t have to call </w:t>
-      </w:r>
-      <w:r>
-        <w:rPr>
-          <w:rStyle w:val="Literal"/>
-        </w:rPr>
-        <w:t>clone</w:t>
-      </w:r>
-      <w:r>
-        <w:t xml:space="preserve">, which makes the </w:t>
-      </w:r>
-      <w:r>
-        <w:t>code more concise.</w:t>
-      </w:r>
-    </w:p>
-    <w:p>
-      <w:pPr>
-        <w:pStyle w:val="Body"/>
-      </w:pPr>
-      <w:r>
-        <w:t xml:space="preserve">Everything possible with </w:t>
-      </w:r>
-      <w:r>
-        <w:rPr>
-          <w:rStyle w:val="Literal"/>
-        </w:rPr>
-        <w:t>Copy</w:t>
-      </w:r>
-      <w:r>
-        <w:t xml:space="preserve"> you can also accomplish with </w:t>
-      </w:r>
-      <w:r>
-        <w:rPr>
-          <w:rStyle w:val="Literal"/>
-        </w:rPr>
-        <w:t>Clone</w:t>
-      </w:r>
-      <w:r>
-        <w:t xml:space="preserve">, but the code might be slower or have to use </w:t>
-      </w:r>
-      <w:r>
-        <w:rPr>
-          <w:rStyle w:val="Literal"/>
-        </w:rPr>
-        <w:t>clone</w:t>
-      </w:r>
-      <w:r>
-        <w:t xml:space="preserve"> in places.</w:t>
-      </w:r>
-    </w:p>
-    <w:p>
-      <w:pPr>
-        <w:pStyle w:val="HeadA"/>
-      </w:pPr>
-      <w:r>
-        <w:fldChar w:fldCharType="begin"/>
-      </w:r>
-      <w:r>
-        <w:instrText>xe "Hash trait"</w:instrText>
-      </w:r>
-      <w:r>
-        <w:fldChar w:fldCharType="end"/>
-      </w:r>
-      <w:r>
-        <w:t>Hash for Mapping a Value to a Value of Fixed Size</w:t>
-      </w:r>
-    </w:p>
-    <w:p>
-      <w:pPr>
-        <w:pStyle w:val="Body"/>
-      </w:pPr>
-      <w:r>
-        <w:t xml:space="preserve">The </w:t>
-      </w:r>
-      <w:r>
-        <w:rPr>
-          <w:rStyle w:val="Literal"/>
-        </w:rPr>
-        <w:t>Hash</w:t>
-      </w:r>
-      <w:r>
-        <w:t xml:space="preserve"> trait allows you to take an instance of a type of arbitrary size and map that instance to a value of fixed size using a hash function. Deriving </w:t>
-      </w:r>
-      <w:r>
-        <w:rPr>
-          <w:rStyle w:val="Literal"/>
-        </w:rPr>
-        <w:t>Hash</w:t>
-      </w:r>
-      <w:r>
-        <w:t xml:space="preserve"> implements the </w:t>
-      </w:r>
-      <w:r>
-        <w:rPr>
-          <w:rStyle w:val="Literal"/>
-        </w:rPr>
-        <w:t>hash</w:t>
-      </w:r>
-      <w:r>
-        <w:t xml:space="preserve"> method. The derived implementation of the </w:t>
-      </w:r>
-      <w:r>
-        <w:rPr>
-          <w:rStyle w:val="Literal"/>
-        </w:rPr>
-        <w:t>hash</w:t>
-      </w:r>
-      <w:r>
-        <w:t xml:space="preserve"> method combines the result of calling </w:t>
-      </w:r>
-      <w:r>
-        <w:rPr>
-          <w:rStyle w:val="Literal"/>
-        </w:rPr>
-        <w:t>hash</w:t>
-      </w:r>
-      <w:r>
-        <w:t xml:space="preserve"> on each of the parts of the type, meaning all fields or values must also implement </w:t>
-      </w:r>
-      <w:r>
-        <w:rPr>
-          <w:rStyle w:val="Literal"/>
-        </w:rPr>
-        <w:t>Hash</w:t>
-      </w:r>
-      <w:r>
-        <w:t xml:space="preserve"> to derive </w:t>
-      </w:r>
-      <w:r>
-        <w:rPr>
-          <w:rStyle w:val="Literal"/>
-        </w:rPr>
-        <w:t>Hash</w:t>
-      </w:r>
-      <w:r>
-        <w:t>.</w:t>
-      </w:r>
-    </w:p>
-    <w:p>
-      <w:pPr>
-        <w:pStyle w:val="Body"/>
-      </w:pPr>
-      <w:r>
-        <w:t xml:space="preserve">An example of when </w:t>
-      </w:r>
-      <w:r>
-        <w:rPr>
-          <w:rStyle w:val="Literal"/>
-        </w:rPr>
-        <w:t>Hash</w:t>
-      </w:r>
-      <w:r>
-        <w:t xml:space="preserve"> is required is in storing keys in a </w:t>
-      </w:r>
-      <w:r>
-        <w:rPr>
-          <w:rStyle w:val="Literal"/>
-        </w:rPr>
-        <w:t>HashMap&lt;K, V&gt;</w:t>
-      </w:r>
-      <w:r>
-        <w:t xml:space="preserve"> to store data efficiently.</w:t>
-      </w:r>
-    </w:p>
-    <w:p>
-      <w:pPr>
-        <w:pStyle w:val="HeadA"/>
-      </w:pPr>
-      <w:r>
-        <w:fldChar w:fldCharType="begin"/>
-      </w:r>
-      <w:r>
-        <w:instrText>xe "Default trait"</w:instrText>
-      </w:r>
-      <w:r>
-        <w:fldChar w:fldCharType="end"/>
-      </w:r>
-      <w:r>
-        <w:t>Default for Default Values</w:t>
-      </w:r>
-    </w:p>
-    <w:p>
-      <w:pPr>
-        <w:pStyle w:val="Body"/>
-      </w:pPr>
-      <w:r>
-        <w:t xml:space="preserve">The </w:t>
-      </w:r>
-      <w:r>
-        <w:rPr>
-          <w:rStyle w:val="Literal"/>
-        </w:rPr>
         <w:t>Default</w:t>
       </w:r>
       <w:r>
-        <w:t xml:space="preserve"> trait allows you to create a default value for a type. Deriving </w:t>
-      </w:r>
-      <w:r>
-        <w:rPr>
-          <w:rStyle w:val="Literal"/>
-        </w:rPr>
-        <w:t>Default</w:t>
-      </w:r>
-      <w:r>
-        <w:t xml:space="preserve"> implements the </w:t>
-      </w:r>
-      <w:r>
-        <w:rPr>
-          <w:rStyle w:val="Literal"/>
-        </w:rPr>
-        <w:t>default</w:t>
-      </w:r>
-      <w:r>
-        <w:t xml:space="preserve"> function. The derived implementation of the </w:t>
-      </w:r>
-      <w:r>
-        <w:rPr>
-          <w:rStyle w:val="Literal"/>
-        </w:rPr>
-        <w:t>default</w:t>
-      </w:r>
-      <w:r>
-        <w:t xml:space="preserve"> function calls the </w:t>
-      </w:r>
-      <w:r>
-        <w:rPr>
-          <w:rStyle w:val="Literal"/>
-        </w:rPr>
-        <w:t>default</w:t>
-      </w:r>
-      <w:r>
-        <w:t xml:space="preserve"> function on each part of the type, meaning all fields or </w:t>
-      </w:r>
-      <w:r>
-        <w:lastRenderedPageBreak/>
-        <w:t xml:space="preserve">values in the type must also implement </w:t>
-      </w:r>
-      <w:r>
-        <w:rPr>
-          <w:rStyle w:val="Literal"/>
-        </w:rPr>
-        <w:t>Default</w:t>
-      </w:r>
-      <w:r>
-        <w:t xml:space="preserve"> to derive </w:t>
-      </w:r>
-      <w:r>
-        <w:rPr>
-          <w:rStyle w:val="Literal"/>
-        </w:rPr>
-        <w:t>Default</w:t>
-      </w:r>
-      <w:r>
-        <w:t>.</w:t>
-      </w:r>
-    </w:p>
-    <w:p>
-      <w:pPr>
-        <w:pStyle w:val="Body"/>
-      </w:pPr>
-      <w:r>
-        <w:t xml:space="preserve">The </w:t>
-      </w:r>
-      <w:r>
-        <w:rPr>
-          <w:rStyle w:val="Literal"/>
-        </w:rPr>
-        <w:t>Default::default</w:t>
-      </w:r>
-      <w:r>
-        <w:t xml:space="preserve"> function is commonly used in combination with </w:t>
-      </w:r>
-      <w:r>
-        <w:t xml:space="preserve">the struct update syntax discussed in </w:t>
-      </w:r>
-      <w:r>
-        <w:rPr>
-          <w:rStyle w:val="Xref"/>
-          <w:rPrChange w:id="19" w:author="Audrey Doyle" w:date="2025-09-19T09:07:00Z" w16du:dateUtc="2025-09-19T13:07:00Z">
-            <w:rPr/>
-          </w:rPrChange>
-        </w:rPr>
-        <w:t>“</w:t>
-      </w:r>
-      <w:r>
-        <w:rPr>
-          <w:rStyle w:val="Xref"/>
-        </w:rPr>
-        <w:t>Creating Instances with Struct Update Syntax</w:t>
-      </w:r>
-      <w:r>
-        <w:rPr>
-          <w:rStyle w:val="Xref"/>
-          <w:rPrChange w:id="20" w:author="Audrey Doyle" w:date="2025-09-19T09:07:00Z" w16du:dateUtc="2025-09-19T13:07:00Z">
-            <w:rPr/>
-          </w:rPrChange>
-        </w:rPr>
-        <w:t xml:space="preserve">” on </w:t>
-      </w:r>
-      <w:r>
-        <w:rPr>
-          <w:rStyle w:val="Xref"/>
-        </w:rPr>
-        <w:t>page</w:t>
-      </w:r>
-      <w:r>
-        <w:rPr>
-          <w:rStyle w:val="Xref"/>
-        </w:rPr>
-        <w:t> </w:t>
-      </w:r>
-      <w:r>
-        <w:rPr>
-          <w:rStyle w:val="Xref"/>
-        </w:rPr>
-        <w:t>XX</w:t>
-      </w:r>
-      <w:r>
-        <w:t xml:space="preserve">. </w:t>
-      </w:r>
-      <w:r>
-        <w:t xml:space="preserve">You can customize a few fields of a struct and then set and use a default value for the rest of the fields by using </w:t>
-      </w:r>
-      <w:r>
-        <w:rPr>
-          <w:rStyle w:val="Literal"/>
-        </w:rPr>
-        <w:t>..Default::default()</w:t>
-      </w:r>
-      <w:r>
-        <w:t>.</w:t>
-      </w:r>
-    </w:p>
-    <w:p>
-      <w:pPr>
-        <w:pStyle w:val="Body"/>
-      </w:pPr>
-      <w:r>
-        <w:t xml:space="preserve">The </w:t>
-      </w:r>
-      <w:r>
-        <w:rPr>
-          <w:rStyle w:val="Literal"/>
-        </w:rPr>
-        <w:t>Default</w:t>
-      </w:r>
-      <w:r>
         <w:t xml:space="preserve"> trait is required when you use the method </w:t>
       </w:r>
+      <w:proofErr w:type="spellStart"/>
       <w:r>
         <w:rPr>
           <w:rStyle w:val="Literal"/>
         </w:rPr>
         <w:t>unwrap_or_default</w:t>
       </w:r>
+      <w:proofErr w:type="spellEnd"/>
       <w:r>
         <w:t xml:space="preserve"> </w:t>
       </w:r>
@@ -1995,12 +2204,14 @@
       <w:r>
         <w:t xml:space="preserve">, the method </w:t>
       </w:r>
+      <w:proofErr w:type="spellStart"/>
       <w:r>
         <w:rPr>
           <w:rStyle w:val="Literal"/>
         </w:rPr>
         <w:t>unwrap_or_default</w:t>
       </w:r>
+      <w:proofErr w:type="spellEnd"/>
       <w:r>
         <w:t xml:space="preserve"> will return the result of </w:t>
       </w:r>

</xml_diff>